<commit_message>
cambiada codificacion de la bd, validacion de formulario de usuario
</commit_message>
<xml_diff>
--- a/public/documents/leeme.docx
+++ b/public/documents/leeme.docx
@@ -382,7 +382,15 @@
           <w:sz w:val="24"/>
           <w:szCs w:val="24"/>
         </w:rPr>
-        <w:t>enero de 2017</w:t>
+        <w:t>junio</w:t>
+      </w:r>
+      <w:r>
+        <w:rPr>
+          <w:rFonts w:ascii="Arial" w:hAnsi="Arial" w:cs="Arial"/>
+          <w:sz w:val="24"/>
+          <w:szCs w:val="24"/>
+        </w:rPr>
+        <w:t xml:space="preserve"> de 2017</w:t>
       </w:r>
     </w:p>
     <w:p>
@@ -1107,15 +1115,11 @@
     <w:p>
       <w:pPr>
         <w:pStyle w:val="Prrafodelista"/>
-        <w:numPr>
-          <w:ilvl w:val="0"/>
-          <w:numId w:val="2"/>
-        </w:numPr>
         <w:tabs>
           <w:tab w:val="left" w:pos="284"/>
         </w:tabs>
         <w:spacing w:afterLines="150" w:after="360" w:line="360" w:lineRule="auto"/>
-        <w:ind w:left="709" w:hanging="283"/>
+        <w:ind w:left="709"/>
         <w:jc w:val="both"/>
         <w:rPr>
           <w:rFonts w:ascii="Arial" w:hAnsi="Arial" w:cs="Arial"/>
@@ -1124,6 +1128,8 @@
           <w:u w:val="single"/>
         </w:rPr>
       </w:pPr>
+      <w:bookmarkStart w:id="13" w:name="_GoBack"/>
+      <w:bookmarkEnd w:id="13"/>
     </w:p>
     <w:p>
       <w:pPr>
@@ -5885,25 +5891,7 @@
           <w:sz w:val="24"/>
           <w:szCs w:val="24"/>
         </w:rPr>
-        <w:t xml:space="preserve">Usuario </w:t>
-      </w:r>
-      <w:proofErr w:type="spellStart"/>
-      <w:r>
-        <w:rPr>
-          <w:rFonts w:ascii="Arial" w:hAnsi="Arial" w:cs="Arial"/>
-          <w:sz w:val="24"/>
-          <w:szCs w:val="24"/>
-        </w:rPr>
-        <w:t>SuperAdmin</w:t>
-      </w:r>
-      <w:proofErr w:type="spellEnd"/>
-      <w:r>
-        <w:rPr>
-          <w:rFonts w:ascii="Arial" w:hAnsi="Arial" w:cs="Arial"/>
-          <w:sz w:val="24"/>
-          <w:szCs w:val="24"/>
-        </w:rPr>
-        <w:t>: Este usuario posee el rango más</w:t>
+        <w:t>Usuario SuperAdmin: Este usuario posee el rango más</w:t>
       </w:r>
       <w:r>
         <w:rPr>
@@ -5962,25 +5950,7 @@
           <w:sz w:val="24"/>
           <w:szCs w:val="24"/>
         </w:rPr>
-        <w:t xml:space="preserve">Usuario </w:t>
-      </w:r>
-      <w:proofErr w:type="spellStart"/>
-      <w:r>
-        <w:rPr>
-          <w:rFonts w:ascii="Arial" w:hAnsi="Arial" w:cs="Arial"/>
-          <w:sz w:val="24"/>
-          <w:szCs w:val="24"/>
-        </w:rPr>
-        <w:t>Admin</w:t>
-      </w:r>
-      <w:proofErr w:type="spellEnd"/>
-      <w:r>
-        <w:rPr>
-          <w:rFonts w:ascii="Arial" w:hAnsi="Arial" w:cs="Arial"/>
-          <w:sz w:val="24"/>
-          <w:szCs w:val="24"/>
-        </w:rPr>
-        <w:t>: Este usuario posee un rango intermedio, se le permite crear, modificar y eliminar usuarios tipo Invitado. P</w:t>
+        <w:t>Usuario Admin: Este usuario posee un rango intermedio, se le permite crear, modificar y eliminar usuarios tipo Invitado. P</w:t>
       </w:r>
       <w:r>
         <w:rPr>
@@ -6363,43 +6333,7 @@
           <w:sz w:val="24"/>
           <w:szCs w:val="24"/>
         </w:rPr>
-        <w:t xml:space="preserve">Los usuarios </w:t>
-      </w:r>
-      <w:proofErr w:type="spellStart"/>
-      <w:r>
-        <w:rPr>
-          <w:rFonts w:ascii="Arial" w:hAnsi="Arial" w:cs="Arial"/>
-          <w:sz w:val="24"/>
-          <w:szCs w:val="24"/>
-        </w:rPr>
-        <w:t>SuperAdmin</w:t>
-      </w:r>
-      <w:proofErr w:type="spellEnd"/>
-      <w:r>
-        <w:rPr>
-          <w:rFonts w:ascii="Arial" w:hAnsi="Arial" w:cs="Arial"/>
-          <w:sz w:val="24"/>
-          <w:szCs w:val="24"/>
-        </w:rPr>
-        <w:t xml:space="preserve"> y </w:t>
-      </w:r>
-      <w:proofErr w:type="spellStart"/>
-      <w:r>
-        <w:rPr>
-          <w:rFonts w:ascii="Arial" w:hAnsi="Arial" w:cs="Arial"/>
-          <w:sz w:val="24"/>
-          <w:szCs w:val="24"/>
-        </w:rPr>
-        <w:t>Admin</w:t>
-      </w:r>
-      <w:proofErr w:type="spellEnd"/>
-      <w:r>
-        <w:rPr>
-          <w:rFonts w:ascii="Arial" w:hAnsi="Arial" w:cs="Arial"/>
-          <w:sz w:val="24"/>
-          <w:szCs w:val="24"/>
-        </w:rPr>
-        <w:t xml:space="preserve"> tienen la posibilidad de reiniciar la contraseña de acceso de los usuarios de menor </w:t>
+        <w:t xml:space="preserve">Los usuarios SuperAdmin y Admin tienen la posibilidad de reiniciar la contraseña de acceso de los usuarios de menor </w:t>
       </w:r>
       <w:r>
         <w:rPr>
@@ -6586,15 +6520,7 @@
           <w:sz w:val="24"/>
           <w:szCs w:val="24"/>
         </w:rPr>
-        <w:t xml:space="preserve">Actividad: Genera un reporte con el detalle de flujos de trabajo o transiciones realizadas en el periodo seleccionado. </w:t>
-      </w:r>
-      <w:r>
-        <w:rPr>
-          <w:rFonts w:ascii="Arial" w:hAnsi="Arial" w:cs="Arial"/>
-          <w:sz w:val="24"/>
-          <w:szCs w:val="24"/>
-        </w:rPr>
-        <w:t>Se puede filtrar por:</w:t>
+        <w:t>Actividad: Genera un reporte con el detalle de flujos de trabajo o transiciones realizadas en el periodo seleccionado. Se puede filtrar por:</w:t>
       </w:r>
     </w:p>
     <w:p>
@@ -6929,15 +6855,7 @@
           <w:sz w:val="24"/>
           <w:szCs w:val="24"/>
         </w:rPr>
-        <w:t>E</w:t>
-      </w:r>
-      <w:r>
-        <w:rPr>
-          <w:rFonts w:ascii="Arial" w:hAnsi="Arial" w:cs="Arial"/>
-          <w:sz w:val="24"/>
-          <w:szCs w:val="24"/>
-        </w:rPr>
-        <w:t>n caso de filtros con tipo de usuario se permite seleccionar el tipo de usuario de los usuarios a los que se desea con</w:t>
+        <w:t>En caso de filtros con tipo de usuario se permite seleccionar el tipo de usuario de los usuarios a los que se desea con</w:t>
       </w:r>
       <w:r>
         <w:rPr>
@@ -6971,63 +6889,7 @@
           <w:sz w:val="24"/>
           <w:szCs w:val="24"/>
         </w:rPr>
-        <w:t>Categoría</w:t>
-      </w:r>
-      <w:r>
-        <w:rPr>
-          <w:rFonts w:ascii="Arial" w:hAnsi="Arial" w:cs="Arial"/>
-          <w:sz w:val="24"/>
-          <w:szCs w:val="24"/>
-        </w:rPr>
-        <w:t>: Genera un reporte con el detalle de</w:t>
-      </w:r>
-      <w:r>
-        <w:rPr>
-          <w:rFonts w:ascii="Arial" w:hAnsi="Arial" w:cs="Arial"/>
-          <w:sz w:val="24"/>
-          <w:szCs w:val="24"/>
-        </w:rPr>
-        <w:t xml:space="preserve"> los</w:t>
-      </w:r>
-      <w:r>
-        <w:rPr>
-          <w:rFonts w:ascii="Arial" w:hAnsi="Arial" w:cs="Arial"/>
-          <w:sz w:val="24"/>
-          <w:szCs w:val="24"/>
-        </w:rPr>
-        <w:t xml:space="preserve"> flujos de trabajo</w:t>
-      </w:r>
-      <w:r>
-        <w:rPr>
-          <w:rFonts w:ascii="Arial" w:hAnsi="Arial" w:cs="Arial"/>
-          <w:sz w:val="24"/>
-          <w:szCs w:val="24"/>
-        </w:rPr>
-        <w:t xml:space="preserve"> </w:t>
-      </w:r>
-      <w:r>
-        <w:rPr>
-          <w:rFonts w:ascii="Arial" w:hAnsi="Arial" w:cs="Arial"/>
-          <w:sz w:val="24"/>
-          <w:szCs w:val="24"/>
-        </w:rPr>
-        <w:t xml:space="preserve">de una categoría especifica </w:t>
-      </w:r>
-      <w:r>
-        <w:rPr>
-          <w:rFonts w:ascii="Arial" w:hAnsi="Arial" w:cs="Arial"/>
-          <w:sz w:val="24"/>
-          <w:szCs w:val="24"/>
-        </w:rPr>
-        <w:t xml:space="preserve">realizados </w:t>
-      </w:r>
-      <w:r>
-        <w:rPr>
-          <w:rFonts w:ascii="Arial" w:hAnsi="Arial" w:cs="Arial"/>
-          <w:sz w:val="24"/>
-          <w:szCs w:val="24"/>
-        </w:rPr>
-        <w:t>en el periodo seleccionado. Se puede filtrar por:</w:t>
+        <w:t>Categoría: Genera un reporte con el detalle de los flujos de trabajo de una categoría especifica realizados en el periodo seleccionado. Se puede filtrar por:</w:t>
       </w:r>
     </w:p>
     <w:p>
@@ -7292,25 +7154,7 @@
           <w:sz w:val="24"/>
           <w:szCs w:val="24"/>
         </w:rPr>
-        <w:t>Detalle</w:t>
-      </w:r>
-      <w:r>
-        <w:rPr>
-          <w:rFonts w:ascii="Arial" w:hAnsi="Arial" w:cs="Arial"/>
-          <w:sz w:val="24"/>
-          <w:szCs w:val="24"/>
-        </w:rPr>
-        <w:t>: Genera un reporte con el de</w:t>
-      </w:r>
-      <w:bookmarkStart w:id="13" w:name="_GoBack"/>
-      <w:bookmarkEnd w:id="13"/>
-      <w:r>
-        <w:rPr>
-          <w:rFonts w:ascii="Arial" w:hAnsi="Arial" w:cs="Arial"/>
-          <w:sz w:val="24"/>
-          <w:szCs w:val="24"/>
-        </w:rPr>
-        <w:t xml:space="preserve">talle de un flujo de trabajo específico. Éste incluye los siguientes campos: </w:t>
+        <w:t xml:space="preserve">Detalle: Genera un reporte con el detalle de un flujo de trabajo específico. Éste incluye los siguientes campos: </w:t>
       </w:r>
     </w:p>
     <w:p>
@@ -11040,6 +10884,7 @@
   <w:style w:type="character" w:default="1" w:styleId="Fuentedeprrafopredeter">
     <w:name w:val="Default Paragraph Font"/>
     <w:uiPriority w:val="1"/>
+    <w:semiHidden/>
     <w:unhideWhenUsed/>
   </w:style>
   <w:style w:type="table" w:default="1" w:styleId="Tablanormal">
@@ -11387,7 +11232,7 @@
 </file>
 
 <file path=customXml/itemProps1.xml><?xml version="1.0" encoding="utf-8"?>
-<ds:datastoreItem xmlns:ds="http://schemas.openxmlformats.org/officeDocument/2006/customXml" ds:itemID="{70949DC3-94CC-4884-A690-9CD405C22D5A}">
+<ds:datastoreItem xmlns:ds="http://schemas.openxmlformats.org/officeDocument/2006/customXml" ds:itemID="{3A0E5AE2-766F-46D1-BA2C-E8B86C5A2519}">
   <ds:schemaRefs>
     <ds:schemaRef ds:uri="http://schemas.openxmlformats.org/officeDocument/2006/bibliography"/>
   </ds:schemaRefs>

</xml_diff>